<commit_message>
Préparation de la mise en configuration
</commit_message>
<xml_diff>
--- a/DOC PROJETS/FICHES PROJET 2013/fiche compte rendu.docx
+++ b/DOC PROJETS/FICHES PROJET 2013/fiche compte rendu.docx
@@ -1,6 +1,6 @@
 
 <file path=word/document.xml><?xml version="1.0" encoding="utf-8"?>
-<w:document xmlns:ve="http://schemas.openxmlformats.org/markup-compatibility/2006" xmlns:o="urn:schemas-microsoft-com:office:office" xmlns:r="http://schemas.openxmlformats.org/officeDocument/2006/relationships" xmlns:m="http://schemas.openxmlformats.org/officeDocument/2006/math" xmlns:v="urn:schemas-microsoft-com:vml" xmlns:wp="http://schemas.openxmlformats.org/drawingml/2006/wordprocessingDrawing" xmlns:w10="urn:schemas-microsoft-com:office:word" xmlns:w="http://schemas.openxmlformats.org/wordprocessingml/2006/main" xmlns:wne="http://schemas.microsoft.com/office/word/2006/wordml">
+<w:document xmlns:wpc="http://schemas.microsoft.com/office/word/2010/wordprocessingCanvas" xmlns:mc="http://schemas.openxmlformats.org/markup-compatibility/2006" xmlns:o="urn:schemas-microsoft-com:office:office" xmlns:r="http://schemas.openxmlformats.org/officeDocument/2006/relationships" xmlns:m="http://schemas.openxmlformats.org/officeDocument/2006/math" xmlns:v="urn:schemas-microsoft-com:vml" xmlns:wp14="http://schemas.microsoft.com/office/word/2010/wordprocessingDrawing" xmlns:wp="http://schemas.openxmlformats.org/drawingml/2006/wordprocessingDrawing" xmlns:w10="urn:schemas-microsoft-com:office:word" xmlns:w="http://schemas.openxmlformats.org/wordprocessingml/2006/main" xmlns:w14="http://schemas.microsoft.com/office/word/2010/wordml" xmlns:wpg="http://schemas.microsoft.com/office/word/2010/wordprocessingGroup" xmlns:wpi="http://schemas.microsoft.com/office/word/2010/wordprocessingInk" xmlns:wne="http://schemas.microsoft.com/office/word/2006/wordml" xmlns:wps="http://schemas.microsoft.com/office/word/2010/wordprocessingShape" mc:Ignorable="w14 wp14">
   <w:body>
     <w:tbl>
       <w:tblPr>
@@ -13,7 +13,7 @@
           <w:right w:val="single" w:sz="8" w:space="0" w:color="auto"/>
         </w:tblBorders>
         <w:tblLayout w:type="fixed"/>
-        <w:tblLook w:val="04A0"/>
+        <w:tblLook w:val="04A0" w:firstRow="1" w:lastRow="0" w:firstColumn="1" w:lastColumn="0" w:noHBand="0" w:noVBand="1"/>
       </w:tblPr>
       <w:tblGrid>
         <w:gridCol w:w="1384"/>
@@ -63,6 +63,13 @@
                 <w:b/>
               </w:rPr>
             </w:pPr>
+            <w:r>
+              <w:rPr>
+                <w:rFonts w:ascii="Arial" w:hAnsi="Arial" w:cs="Arial"/>
+                <w:b/>
+              </w:rPr>
+              <w:t>1</w:t>
+            </w:r>
           </w:p>
         </w:tc>
         <w:tc>
@@ -86,6 +93,35 @@
                 <w:szCs w:val="22"/>
               </w:rPr>
               <w:t>AUTEUR :</w:t>
+            </w:r>
+            <w:r>
+              <w:rPr>
+                <w:rFonts w:ascii="Arial" w:hAnsi="Arial" w:cs="Arial"/>
+                <w:b/>
+                <w:sz w:val="22"/>
+                <w:szCs w:val="22"/>
+              </w:rPr>
+              <w:t xml:space="preserve"> </w:t>
+            </w:r>
+            <w:proofErr w:type="spellStart"/>
+            <w:r>
+              <w:rPr>
+                <w:rFonts w:ascii="Arial" w:hAnsi="Arial" w:cs="Arial"/>
+                <w:b/>
+                <w:sz w:val="22"/>
+                <w:szCs w:val="22"/>
+              </w:rPr>
+              <w:t>Jerome</w:t>
+            </w:r>
+            <w:proofErr w:type="spellEnd"/>
+            <w:r>
+              <w:rPr>
+                <w:rFonts w:ascii="Arial" w:hAnsi="Arial" w:cs="Arial"/>
+                <w:b/>
+                <w:sz w:val="22"/>
+                <w:szCs w:val="22"/>
+              </w:rPr>
+              <w:t xml:space="preserve"> TARDOS</w:t>
             </w:r>
           </w:p>
         </w:tc>
@@ -219,6 +255,15 @@
                 <w:szCs w:val="22"/>
               </w:rPr>
             </w:pPr>
+            <w:r>
+              <w:rPr>
+                <w:rFonts w:ascii="Arial" w:hAnsi="Arial" w:cs="Arial"/>
+                <w:b/>
+                <w:sz w:val="22"/>
+                <w:szCs w:val="22"/>
+              </w:rPr>
+              <w:t>08/02/2013</w:t>
+            </w:r>
           </w:p>
         </w:tc>
         <w:tc>
@@ -232,10 +277,20 @@
               <w:jc w:val="center"/>
               <w:rPr>
                 <w:rFonts w:ascii="Arial" w:hAnsi="Arial" w:cs="Arial"/>
-                <w:sz w:val="22"/>
-                <w:szCs w:val="22"/>
-              </w:rPr>
-            </w:pPr>
+                <w:b/>
+                <w:sz w:val="22"/>
+                <w:szCs w:val="22"/>
+              </w:rPr>
+            </w:pPr>
+            <w:r>
+              <w:rPr>
+                <w:rFonts w:ascii="Arial" w:hAnsi="Arial" w:cs="Arial"/>
+                <w:b/>
+                <w:sz w:val="22"/>
+                <w:szCs w:val="22"/>
+              </w:rPr>
+              <w:t>Analyse</w:t>
+            </w:r>
           </w:p>
         </w:tc>
         <w:tc>
@@ -251,6 +306,14 @@
                 <w:szCs w:val="22"/>
               </w:rPr>
             </w:pPr>
+            <w:r>
+              <w:rPr>
+                <w:rFonts w:ascii="Arial" w:hAnsi="Arial" w:cs="Arial"/>
+                <w:sz w:val="22"/>
+                <w:szCs w:val="22"/>
+              </w:rPr>
+              <w:t>Quentin PANISSIER</w:t>
+            </w:r>
           </w:p>
         </w:tc>
       </w:tr>
@@ -306,6 +369,24 @@
                 <w:szCs w:val="22"/>
               </w:rPr>
             </w:pPr>
+            <w:proofErr w:type="spellStart"/>
+            <w:r>
+              <w:rPr>
+                <w:rFonts w:ascii="Arial" w:hAnsi="Arial" w:cs="Arial"/>
+                <w:sz w:val="22"/>
+                <w:szCs w:val="22"/>
+              </w:rPr>
+              <w:t>Jerôme</w:t>
+            </w:r>
+            <w:proofErr w:type="spellEnd"/>
+            <w:r>
+              <w:rPr>
+                <w:rFonts w:ascii="Arial" w:hAnsi="Arial" w:cs="Arial"/>
+                <w:sz w:val="22"/>
+                <w:szCs w:val="22"/>
+              </w:rPr>
+              <w:t xml:space="preserve"> TARDOS</w:t>
+            </w:r>
           </w:p>
         </w:tc>
       </w:tr>
@@ -425,7 +506,7 @@
       <w:tblPr>
         <w:tblStyle w:val="Grilledutableau"/>
         <w:tblW w:w="0" w:type="auto"/>
-        <w:tblLook w:val="04A0"/>
+        <w:tblLook w:val="04A0" w:firstRow="1" w:lastRow="0" w:firstColumn="1" w:lastColumn="0" w:noHBand="0" w:noVBand="1"/>
       </w:tblPr>
       <w:tblGrid>
         <w:gridCol w:w="10704"/>
@@ -517,6 +598,8 @@
                 <w:szCs w:val="22"/>
               </w:rPr>
             </w:pPr>
+            <w:bookmarkStart w:id="0" w:name="_GoBack"/>
+            <w:bookmarkEnd w:id="0"/>
           </w:p>
           <w:p>
             <w:pPr>
@@ -936,11 +1019,11 @@
       </w:pPr>
     </w:p>
     <w:sectPr>
-      <w:headerReference w:type="default" r:id="rId8"/>
-      <w:footerReference w:type="even" r:id="rId9"/>
-      <w:footerReference w:type="default" r:id="rId10"/>
-      <w:headerReference w:type="first" r:id="rId11"/>
-      <w:footerReference w:type="first" r:id="rId12"/>
+      <w:headerReference w:type="default" r:id="rId9"/>
+      <w:footerReference w:type="even" r:id="rId10"/>
+      <w:footerReference w:type="default" r:id="rId11"/>
+      <w:headerReference w:type="first" r:id="rId12"/>
+      <w:footerReference w:type="first" r:id="rId13"/>
       <w:pgSz w:w="11906" w:h="16838" w:code="9"/>
       <w:pgMar w:top="567" w:right="567" w:bottom="1021" w:left="851" w:header="567" w:footer="454" w:gutter="0"/>
       <w:cols w:space="720"/>
@@ -950,7 +1033,7 @@
 </file>
 
 <file path=word/endnotes.xml><?xml version="1.0" encoding="utf-8"?>
-<w:endnotes xmlns:ve="http://schemas.openxmlformats.org/markup-compatibility/2006" xmlns:o="urn:schemas-microsoft-com:office:office" xmlns:r="http://schemas.openxmlformats.org/officeDocument/2006/relationships" xmlns:m="http://schemas.openxmlformats.org/officeDocument/2006/math" xmlns:v="urn:schemas-microsoft-com:vml" xmlns:wp="http://schemas.openxmlformats.org/drawingml/2006/wordprocessingDrawing" xmlns:w10="urn:schemas-microsoft-com:office:word" xmlns:w="http://schemas.openxmlformats.org/wordprocessingml/2006/main" xmlns:wne="http://schemas.microsoft.com/office/word/2006/wordml">
+<w:endnotes xmlns:wpc="http://schemas.microsoft.com/office/word/2010/wordprocessingCanvas" xmlns:mc="http://schemas.openxmlformats.org/markup-compatibility/2006" xmlns:o="urn:schemas-microsoft-com:office:office" xmlns:r="http://schemas.openxmlformats.org/officeDocument/2006/relationships" xmlns:m="http://schemas.openxmlformats.org/officeDocument/2006/math" xmlns:v="urn:schemas-microsoft-com:vml" xmlns:wp14="http://schemas.microsoft.com/office/word/2010/wordprocessingDrawing" xmlns:wp="http://schemas.openxmlformats.org/drawingml/2006/wordprocessingDrawing" xmlns:w10="urn:schemas-microsoft-com:office:word" xmlns:w="http://schemas.openxmlformats.org/wordprocessingml/2006/main" xmlns:w14="http://schemas.microsoft.com/office/word/2010/wordml" xmlns:wpg="http://schemas.microsoft.com/office/word/2010/wordprocessingGroup" xmlns:wpi="http://schemas.microsoft.com/office/word/2010/wordprocessingInk" xmlns:wne="http://schemas.microsoft.com/office/word/2006/wordml" xmlns:wps="http://schemas.microsoft.com/office/word/2010/wordprocessingShape" mc:Ignorable="w14 wp14">
   <w:endnote w:type="separator" w:id="-1">
     <w:p>
       <w:r>
@@ -969,7 +1052,7 @@
 </file>
 
 <file path=word/footer1.xml><?xml version="1.0" encoding="utf-8"?>
-<w:ftr xmlns:ve="http://schemas.openxmlformats.org/markup-compatibility/2006" xmlns:o="urn:schemas-microsoft-com:office:office" xmlns:r="http://schemas.openxmlformats.org/officeDocument/2006/relationships" xmlns:m="http://schemas.openxmlformats.org/officeDocument/2006/math" xmlns:v="urn:schemas-microsoft-com:vml" xmlns:wp="http://schemas.openxmlformats.org/drawingml/2006/wordprocessingDrawing" xmlns:w10="urn:schemas-microsoft-com:office:word" xmlns:w="http://schemas.openxmlformats.org/wordprocessingml/2006/main" xmlns:wne="http://schemas.microsoft.com/office/word/2006/wordml">
+<w:ftr xmlns:wpc="http://schemas.microsoft.com/office/word/2010/wordprocessingCanvas" xmlns:mc="http://schemas.openxmlformats.org/markup-compatibility/2006" xmlns:o="urn:schemas-microsoft-com:office:office" xmlns:r="http://schemas.openxmlformats.org/officeDocument/2006/relationships" xmlns:m="http://schemas.openxmlformats.org/officeDocument/2006/math" xmlns:v="urn:schemas-microsoft-com:vml" xmlns:wp14="http://schemas.microsoft.com/office/word/2010/wordprocessingDrawing" xmlns:wp="http://schemas.openxmlformats.org/drawingml/2006/wordprocessingDrawing" xmlns:w10="urn:schemas-microsoft-com:office:word" xmlns:w="http://schemas.openxmlformats.org/wordprocessingml/2006/main" xmlns:w14="http://schemas.microsoft.com/office/word/2010/wordml" xmlns:wpg="http://schemas.microsoft.com/office/word/2010/wordprocessingGroup" xmlns:wpi="http://schemas.microsoft.com/office/word/2010/wordprocessingInk" xmlns:wne="http://schemas.microsoft.com/office/word/2006/wordml" xmlns:wps="http://schemas.microsoft.com/office/word/2010/wordprocessingShape" mc:Ignorable="w14 wp14">
   <w:p>
     <w:pPr>
       <w:pStyle w:val="Pieddepage"/>
@@ -1007,7 +1090,7 @@
 </file>
 
 <file path=word/footer2.xml><?xml version="1.0" encoding="utf-8"?>
-<w:ftr xmlns:ve="http://schemas.openxmlformats.org/markup-compatibility/2006" xmlns:o="urn:schemas-microsoft-com:office:office" xmlns:r="http://schemas.openxmlformats.org/officeDocument/2006/relationships" xmlns:m="http://schemas.openxmlformats.org/officeDocument/2006/math" xmlns:v="urn:schemas-microsoft-com:vml" xmlns:wp="http://schemas.openxmlformats.org/drawingml/2006/wordprocessingDrawing" xmlns:w10="urn:schemas-microsoft-com:office:word" xmlns:w="http://schemas.openxmlformats.org/wordprocessingml/2006/main" xmlns:wne="http://schemas.microsoft.com/office/word/2006/wordml">
+<w:ftr xmlns:wpc="http://schemas.microsoft.com/office/word/2010/wordprocessingCanvas" xmlns:mc="http://schemas.openxmlformats.org/markup-compatibility/2006" xmlns:o="urn:schemas-microsoft-com:office:office" xmlns:r="http://schemas.openxmlformats.org/officeDocument/2006/relationships" xmlns:m="http://schemas.openxmlformats.org/officeDocument/2006/math" xmlns:v="urn:schemas-microsoft-com:vml" xmlns:wp14="http://schemas.microsoft.com/office/word/2010/wordprocessingDrawing" xmlns:wp="http://schemas.openxmlformats.org/drawingml/2006/wordprocessingDrawing" xmlns:w10="urn:schemas-microsoft-com:office:word" xmlns:w="http://schemas.openxmlformats.org/wordprocessingml/2006/main" xmlns:w14="http://schemas.microsoft.com/office/word/2010/wordml" xmlns:wpg="http://schemas.microsoft.com/office/word/2010/wordprocessingGroup" xmlns:wpi="http://schemas.microsoft.com/office/word/2010/wordprocessingInk" xmlns:wne="http://schemas.microsoft.com/office/word/2006/wordml" xmlns:wps="http://schemas.microsoft.com/office/word/2010/wordprocessingShape" mc:Ignorable="w14 wp14">
   <w:p>
     <w:pPr>
       <w:pStyle w:val="Pieddepage"/>
@@ -1060,7 +1143,7 @@
         <w:left w:w="70" w:type="dxa"/>
         <w:right w:w="70" w:type="dxa"/>
       </w:tblCellMar>
-      <w:tblLook w:val="0000"/>
+      <w:tblLook w:val="0000" w:firstRow="0" w:lastRow="0" w:firstColumn="0" w:lastColumn="0" w:noHBand="0" w:noVBand="0"/>
     </w:tblPr>
     <w:tblGrid>
       <w:gridCol w:w="3082"/>
@@ -1182,7 +1265,7 @@
 </file>
 
 <file path=word/footer3.xml><?xml version="1.0" encoding="utf-8"?>
-<w:ftr xmlns:ve="http://schemas.openxmlformats.org/markup-compatibility/2006" xmlns:o="urn:schemas-microsoft-com:office:office" xmlns:r="http://schemas.openxmlformats.org/officeDocument/2006/relationships" xmlns:m="http://schemas.openxmlformats.org/officeDocument/2006/math" xmlns:v="urn:schemas-microsoft-com:vml" xmlns:wp="http://schemas.openxmlformats.org/drawingml/2006/wordprocessingDrawing" xmlns:w10="urn:schemas-microsoft-com:office:word" xmlns:w="http://schemas.openxmlformats.org/wordprocessingml/2006/main" xmlns:wne="http://schemas.microsoft.com/office/word/2006/wordml">
+<w:ftr xmlns:wpc="http://schemas.microsoft.com/office/word/2010/wordprocessingCanvas" xmlns:mc="http://schemas.openxmlformats.org/markup-compatibility/2006" xmlns:o="urn:schemas-microsoft-com:office:office" xmlns:r="http://schemas.openxmlformats.org/officeDocument/2006/relationships" xmlns:m="http://schemas.openxmlformats.org/officeDocument/2006/math" xmlns:v="urn:schemas-microsoft-com:vml" xmlns:wp14="http://schemas.microsoft.com/office/word/2010/wordprocessingDrawing" xmlns:wp="http://schemas.openxmlformats.org/drawingml/2006/wordprocessingDrawing" xmlns:w10="urn:schemas-microsoft-com:office:word" xmlns:w="http://schemas.openxmlformats.org/wordprocessingml/2006/main" xmlns:w14="http://schemas.microsoft.com/office/word/2010/wordml" xmlns:wpg="http://schemas.microsoft.com/office/word/2010/wordprocessingGroup" xmlns:wpi="http://schemas.microsoft.com/office/word/2010/wordprocessingInk" xmlns:wne="http://schemas.microsoft.com/office/word/2006/wordml" xmlns:wps="http://schemas.microsoft.com/office/word/2010/wordprocessingShape" mc:Ignorable="w14 wp14">
   <w:tbl>
     <w:tblPr>
       <w:tblW w:w="0" w:type="auto"/>
@@ -1195,7 +1278,7 @@
         <w:left w:w="70" w:type="dxa"/>
         <w:right w:w="70" w:type="dxa"/>
       </w:tblCellMar>
-      <w:tblLook w:val="0000"/>
+      <w:tblLook w:val="0000" w:firstRow="0" w:lastRow="0" w:firstColumn="0" w:lastColumn="0" w:noHBand="0" w:noVBand="0"/>
     </w:tblPr>
     <w:tblGrid>
       <w:gridCol w:w="3189"/>
@@ -1270,7 +1353,7 @@
               <w:sz w:val="18"/>
               <w:szCs w:val="18"/>
             </w:rPr>
-            <w:t>20 novembre 2012</w:t>
+            <w:t>15 février 2013</w:t>
           </w:r>
           <w:r>
             <w:rPr>
@@ -1413,7 +1496,7 @@
 </file>
 
 <file path=word/footnotes.xml><?xml version="1.0" encoding="utf-8"?>
-<w:footnotes xmlns:ve="http://schemas.openxmlformats.org/markup-compatibility/2006" xmlns:o="urn:schemas-microsoft-com:office:office" xmlns:r="http://schemas.openxmlformats.org/officeDocument/2006/relationships" xmlns:m="http://schemas.openxmlformats.org/officeDocument/2006/math" xmlns:v="urn:schemas-microsoft-com:vml" xmlns:wp="http://schemas.openxmlformats.org/drawingml/2006/wordprocessingDrawing" xmlns:w10="urn:schemas-microsoft-com:office:word" xmlns:w="http://schemas.openxmlformats.org/wordprocessingml/2006/main" xmlns:wne="http://schemas.microsoft.com/office/word/2006/wordml">
+<w:footnotes xmlns:wpc="http://schemas.microsoft.com/office/word/2010/wordprocessingCanvas" xmlns:mc="http://schemas.openxmlformats.org/markup-compatibility/2006" xmlns:o="urn:schemas-microsoft-com:office:office" xmlns:r="http://schemas.openxmlformats.org/officeDocument/2006/relationships" xmlns:m="http://schemas.openxmlformats.org/officeDocument/2006/math" xmlns:v="urn:schemas-microsoft-com:vml" xmlns:wp14="http://schemas.microsoft.com/office/word/2010/wordprocessingDrawing" xmlns:wp="http://schemas.openxmlformats.org/drawingml/2006/wordprocessingDrawing" xmlns:w10="urn:schemas-microsoft-com:office:word" xmlns:w="http://schemas.openxmlformats.org/wordprocessingml/2006/main" xmlns:w14="http://schemas.microsoft.com/office/word/2010/wordml" xmlns:wpg="http://schemas.microsoft.com/office/word/2010/wordprocessingGroup" xmlns:wpi="http://schemas.microsoft.com/office/word/2010/wordprocessingInk" xmlns:wne="http://schemas.microsoft.com/office/word/2006/wordml" xmlns:wps="http://schemas.microsoft.com/office/word/2010/wordprocessingShape" mc:Ignorable="w14 wp14">
   <w:footnote w:type="separator" w:id="-1">
     <w:p>
       <w:r>
@@ -1432,7 +1515,7 @@
 </file>
 
 <file path=word/header1.xml><?xml version="1.0" encoding="utf-8"?>
-<w:hdr xmlns:ve="http://schemas.openxmlformats.org/markup-compatibility/2006" xmlns:o="urn:schemas-microsoft-com:office:office" xmlns:r="http://schemas.openxmlformats.org/officeDocument/2006/relationships" xmlns:m="http://schemas.openxmlformats.org/officeDocument/2006/math" xmlns:v="urn:schemas-microsoft-com:vml" xmlns:wp="http://schemas.openxmlformats.org/drawingml/2006/wordprocessingDrawing" xmlns:w10="urn:schemas-microsoft-com:office:word" xmlns:w="http://schemas.openxmlformats.org/wordprocessingml/2006/main" xmlns:wne="http://schemas.microsoft.com/office/word/2006/wordml">
+<w:hdr xmlns:wpc="http://schemas.microsoft.com/office/word/2010/wordprocessingCanvas" xmlns:mc="http://schemas.openxmlformats.org/markup-compatibility/2006" xmlns:o="urn:schemas-microsoft-com:office:office" xmlns:r="http://schemas.openxmlformats.org/officeDocument/2006/relationships" xmlns:m="http://schemas.openxmlformats.org/officeDocument/2006/math" xmlns:v="urn:schemas-microsoft-com:vml" xmlns:wp14="http://schemas.microsoft.com/office/word/2010/wordprocessingDrawing" xmlns:wp="http://schemas.openxmlformats.org/drawingml/2006/wordprocessingDrawing" xmlns:w10="urn:schemas-microsoft-com:office:word" xmlns:w="http://schemas.openxmlformats.org/wordprocessingml/2006/main" xmlns:w14="http://schemas.microsoft.com/office/word/2010/wordml" xmlns:wpg="http://schemas.microsoft.com/office/word/2010/wordprocessingGroup" xmlns:wpi="http://schemas.microsoft.com/office/word/2010/wordprocessingInk" xmlns:wne="http://schemas.microsoft.com/office/word/2006/wordml" xmlns:wps="http://schemas.microsoft.com/office/word/2010/wordprocessingShape" mc:Ignorable="w14 wp14">
   <w:tbl>
     <w:tblPr>
       <w:tblW w:w="0" w:type="auto"/>
@@ -1449,11 +1532,11 @@
         <w:left w:w="70" w:type="dxa"/>
         <w:right w:w="70" w:type="dxa"/>
       </w:tblCellMar>
-      <w:tblLook w:val="0000"/>
+      <w:tblLook w:val="0000" w:firstRow="0" w:lastRow="0" w:firstColumn="0" w:lastColumn="0" w:noHBand="0" w:noVBand="0"/>
     </w:tblPr>
     <w:tblGrid>
-      <w:gridCol w:w="2622"/>
-      <w:gridCol w:w="6095"/>
+      <w:gridCol w:w="2055"/>
+      <w:gridCol w:w="6662"/>
       <w:gridCol w:w="1843"/>
     </w:tblGrid>
     <w:tr>
@@ -1463,16 +1546,16 @@
       </w:trPr>
       <w:tc>
         <w:tcPr>
-          <w:tcW w:w="2622" w:type="dxa"/>
+          <w:tcW w:w="2055" w:type="dxa"/>
           <w:vMerge w:val="restart"/>
           <w:vAlign w:val="center"/>
         </w:tcPr>
         <w:p>
           <w:pPr>
             <w:pStyle w:val="En-tte"/>
-            <w:rPr>
-              <w:rFonts w:ascii="Arial" w:hAnsi="Arial" w:cs="Arial"/>
-              <w:i/>
+            <w:jc w:val="center"/>
+            <w:rPr>
+              <w:rFonts w:ascii="Arial" w:hAnsi="Arial" w:cs="Arial"/>
               <w:iCs/>
               <w:sz w:val="28"/>
               <w:szCs w:val="28"/>
@@ -1481,22 +1564,52 @@
           <w:r>
             <w:rPr>
               <w:rFonts w:ascii="Arial" w:hAnsi="Arial" w:cs="Arial"/>
-              <w:i/>
-              <w:iCs/>
+              <w:iCs/>
+              <w:noProof/>
               <w:sz w:val="28"/>
               <w:szCs w:val="28"/>
             </w:rPr>
-            <w:t>/</w:t>
-          </w:r>
-          <w:r>
-            <w:rPr>
-              <w:rFonts w:ascii="Arial" w:hAnsi="Arial" w:cs="Arial"/>
-              <w:i/>
-              <w:iCs/>
-              <w:sz w:val="28"/>
-              <w:szCs w:val="28"/>
-            </w:rPr>
-            <w:t>/logo projet</w:t>
+            <w:drawing>
+              <wp:inline distT="0" distB="0" distL="0" distR="0" wp14:anchorId="34C7D195" wp14:editId="70C001CA">
+                <wp:extent cx="952500" cy="733425"/>
+                <wp:effectExtent l="0" t="0" r="0" b="0"/>
+                <wp:docPr id="1" name="Image 1"/>
+                <wp:cNvGraphicFramePr>
+                  <a:graphicFrameLocks xmlns:a="http://schemas.openxmlformats.org/drawingml/2006/main" noChangeAspect="1"/>
+                </wp:cNvGraphicFramePr>
+                <a:graphic xmlns:a="http://schemas.openxmlformats.org/drawingml/2006/main">
+                  <a:graphicData uri="http://schemas.openxmlformats.org/drawingml/2006/picture">
+                    <pic:pic xmlns:pic="http://schemas.openxmlformats.org/drawingml/2006/picture">
+                      <pic:nvPicPr>
+                        <pic:cNvPr id="0" name="logo.jpg"/>
+                        <pic:cNvPicPr/>
+                      </pic:nvPicPr>
+                      <pic:blipFill>
+                        <a:blip r:embed="rId1">
+                          <a:extLst>
+                            <a:ext uri="{28A0092B-C50C-407E-A947-70E740481C1C}">
+                              <a14:useLocalDpi xmlns:a14="http://schemas.microsoft.com/office/drawing/2010/main" val="0"/>
+                            </a:ext>
+                          </a:extLst>
+                        </a:blip>
+                        <a:stretch>
+                          <a:fillRect/>
+                        </a:stretch>
+                      </pic:blipFill>
+                      <pic:spPr>
+                        <a:xfrm>
+                          <a:off x="0" y="0"/>
+                          <a:ext cx="952500" cy="733425"/>
+                        </a:xfrm>
+                        <a:prstGeom prst="rect">
+                          <a:avLst/>
+                        </a:prstGeom>
+                      </pic:spPr>
+                    </pic:pic>
+                  </a:graphicData>
+                </a:graphic>
+              </wp:inline>
+            </w:drawing>
           </w:r>
         </w:p>
         <w:p>
@@ -1515,7 +1628,7 @@
       </w:tc>
       <w:tc>
         <w:tcPr>
-          <w:tcW w:w="6095" w:type="dxa"/>
+          <w:tcW w:w="6662" w:type="dxa"/>
           <w:vAlign w:val="center"/>
         </w:tcPr>
         <w:p>
@@ -1541,7 +1654,7 @@
               <w:sz w:val="28"/>
               <w:szCs w:val="28"/>
             </w:rPr>
-            <w:t>NOM DU PROJET</w:t>
+            <w:t>ASCENSEUR A POISSONS</w:t>
           </w:r>
         </w:p>
       </w:tc>
@@ -1627,7 +1740,7 @@
       </w:trPr>
       <w:tc>
         <w:tcPr>
-          <w:tcW w:w="2622" w:type="dxa"/>
+          <w:tcW w:w="2055" w:type="dxa"/>
           <w:vMerge/>
           <w:vAlign w:val="center"/>
         </w:tcPr>
@@ -1649,7 +1762,7 @@
       </w:tc>
       <w:tc>
         <w:tcPr>
-          <w:tcW w:w="6095" w:type="dxa"/>
+          <w:tcW w:w="6662" w:type="dxa"/>
           <w:vAlign w:val="center"/>
         </w:tcPr>
         <w:p>
@@ -1707,7 +1820,7 @@
 </file>
 
 <file path=word/header2.xml><?xml version="1.0" encoding="utf-8"?>
-<w:hdr xmlns:ve="http://schemas.openxmlformats.org/markup-compatibility/2006" xmlns:o="urn:schemas-microsoft-com:office:office" xmlns:r="http://schemas.openxmlformats.org/officeDocument/2006/relationships" xmlns:m="http://schemas.openxmlformats.org/officeDocument/2006/math" xmlns:v="urn:schemas-microsoft-com:vml" xmlns:wp="http://schemas.openxmlformats.org/drawingml/2006/wordprocessingDrawing" xmlns:w10="urn:schemas-microsoft-com:office:word" xmlns:w="http://schemas.openxmlformats.org/wordprocessingml/2006/main" xmlns:wne="http://schemas.microsoft.com/office/word/2006/wordml">
+<w:hdr xmlns:wpc="http://schemas.microsoft.com/office/word/2010/wordprocessingCanvas" xmlns:mc="http://schemas.openxmlformats.org/markup-compatibility/2006" xmlns:o="urn:schemas-microsoft-com:office:office" xmlns:r="http://schemas.openxmlformats.org/officeDocument/2006/relationships" xmlns:m="http://schemas.openxmlformats.org/officeDocument/2006/math" xmlns:v="urn:schemas-microsoft-com:vml" xmlns:wp14="http://schemas.microsoft.com/office/word/2010/wordprocessingDrawing" xmlns:wp="http://schemas.openxmlformats.org/drawingml/2006/wordprocessingDrawing" xmlns:w10="urn:schemas-microsoft-com:office:word" xmlns:w="http://schemas.openxmlformats.org/wordprocessingml/2006/main" xmlns:w14="http://schemas.microsoft.com/office/word/2010/wordml" xmlns:wpg="http://schemas.microsoft.com/office/word/2010/wordprocessingGroup" xmlns:wpi="http://schemas.microsoft.com/office/word/2010/wordprocessingInk" xmlns:wne="http://schemas.microsoft.com/office/word/2006/wordml" xmlns:wps="http://schemas.microsoft.com/office/word/2010/wordprocessingShape" mc:Ignorable="w14 wp14">
   <w:tbl>
     <w:tblPr>
       <w:tblW w:w="0" w:type="auto"/>
@@ -1723,7 +1836,7 @@
         <w:left w:w="70" w:type="dxa"/>
         <w:right w:w="70" w:type="dxa"/>
       </w:tblCellMar>
-      <w:tblLook w:val="0000"/>
+      <w:tblLook w:val="0000" w:firstRow="0" w:lastRow="0" w:firstColumn="0" w:lastColumn="0" w:noHBand="0" w:noVBand="0"/>
     </w:tblPr>
     <w:tblGrid>
       <w:gridCol w:w="2622"/>
@@ -1926,7 +2039,7 @@
 </file>
 
 <file path=word/numbering.xml><?xml version="1.0" encoding="utf-8"?>
-<w:numbering xmlns:ve="http://schemas.openxmlformats.org/markup-compatibility/2006" xmlns:o="urn:schemas-microsoft-com:office:office" xmlns:r="http://schemas.openxmlformats.org/officeDocument/2006/relationships" xmlns:m="http://schemas.openxmlformats.org/officeDocument/2006/math" xmlns:v="urn:schemas-microsoft-com:vml" xmlns:wp="http://schemas.openxmlformats.org/drawingml/2006/wordprocessingDrawing" xmlns:w10="urn:schemas-microsoft-com:office:word" xmlns:w="http://schemas.openxmlformats.org/wordprocessingml/2006/main" xmlns:wne="http://schemas.microsoft.com/office/word/2006/wordml">
+<w:numbering xmlns:wpc="http://schemas.microsoft.com/office/word/2010/wordprocessingCanvas" xmlns:mc="http://schemas.openxmlformats.org/markup-compatibility/2006" xmlns:o="urn:schemas-microsoft-com:office:office" xmlns:r="http://schemas.openxmlformats.org/officeDocument/2006/relationships" xmlns:m="http://schemas.openxmlformats.org/officeDocument/2006/math" xmlns:v="urn:schemas-microsoft-com:vml" xmlns:wp14="http://schemas.microsoft.com/office/word/2010/wordprocessingDrawing" xmlns:wp="http://schemas.openxmlformats.org/drawingml/2006/wordprocessingDrawing" xmlns:w10="urn:schemas-microsoft-com:office:word" xmlns:w="http://schemas.openxmlformats.org/wordprocessingml/2006/main" xmlns:w14="http://schemas.microsoft.com/office/word/2010/wordml" xmlns:wpg="http://schemas.microsoft.com/office/word/2010/wordprocessingGroup" xmlns:wpi="http://schemas.microsoft.com/office/word/2010/wordprocessingInk" xmlns:wne="http://schemas.microsoft.com/office/word/2006/wordml" xmlns:wps="http://schemas.microsoft.com/office/word/2010/wordprocessingShape" mc:Ignorable="w14 wp14">
   <w:abstractNum w:abstractNumId="0">
     <w:nsid w:val="00C06E0A"/>
     <w:multiLevelType w:val="hybridMultilevel"/>
@@ -3470,7 +3583,7 @@
 </file>
 
 <file path=word/styles.xml><?xml version="1.0" encoding="utf-8"?>
-<w:styles xmlns:r="http://schemas.openxmlformats.org/officeDocument/2006/relationships" xmlns:w="http://schemas.openxmlformats.org/wordprocessingml/2006/main">
+<w:styles xmlns:mc="http://schemas.openxmlformats.org/markup-compatibility/2006" xmlns:r="http://schemas.openxmlformats.org/officeDocument/2006/relationships" xmlns:w="http://schemas.openxmlformats.org/wordprocessingml/2006/main" xmlns:w14="http://schemas.microsoft.com/office/word/2010/wordml" mc:Ignorable="w14">
   <w:docDefaults>
     <w:rPrDefault>
       <w:rPr>
@@ -3656,7 +3769,6 @@
     <w:uiPriority w:val="99"/>
     <w:semiHidden/>
     <w:unhideWhenUsed/>
-    <w:qFormat/>
     <w:tblPr>
       <w:tblInd w:w="0" w:type="dxa"/>
       <w:tblCellMar>
@@ -3874,6 +3986,196 @@
         <w:right w:w="108" w:type="dxa"/>
       </w:tblCellMar>
     </w:tblPr>
+  </w:style>
+</w:styles>
+</file>
+
+<file path=word/stylesWithEffects.xml><?xml version="1.0" encoding="utf-8"?>
+<w:styles xmlns:wpc="http://schemas.microsoft.com/office/word/2010/wordprocessingCanvas" xmlns:mc="http://schemas.openxmlformats.org/markup-compatibility/2006" xmlns:o="urn:schemas-microsoft-com:office:office" xmlns:r="http://schemas.openxmlformats.org/officeDocument/2006/relationships" xmlns:m="http://schemas.openxmlformats.org/officeDocument/2006/math" xmlns:v="urn:schemas-microsoft-com:vml" xmlns:wp14="http://schemas.microsoft.com/office/word/2010/wordprocessingDrawing" xmlns:wp="http://schemas.openxmlformats.org/drawingml/2006/wordprocessingDrawing" xmlns:w10="urn:schemas-microsoft-com:office:word" xmlns:w="http://schemas.openxmlformats.org/wordprocessingml/2006/main" xmlns:w14="http://schemas.microsoft.com/office/word/2010/wordml" xmlns:wpg="http://schemas.microsoft.com/office/word/2010/wordprocessingGroup" xmlns:wpi="http://schemas.microsoft.com/office/word/2010/wordprocessingInk" xmlns:wne="http://schemas.microsoft.com/office/word/2006/wordml" xmlns:wps="http://schemas.microsoft.com/office/word/2010/wordprocessingShape" mc:Ignorable="w14 wp14">
+  <w:docDefaults>
+    <w:rPrDefault>
+      <w:rPr>
+        <w:rFonts w:asciiTheme="minorHAnsi" w:eastAsiaTheme="minorEastAsia" w:hAnsiTheme="minorHAnsi" w:cstheme="minorBidi"/>
+        <w:sz w:val="22"/>
+        <w:szCs w:val="22"/>
+        <w:lang w:val="fr-FR" w:eastAsia="fr-FR" w:bidi="ar-SA"/>
+      </w:rPr>
+    </w:rPrDefault>
+    <w:pPrDefault>
+      <w:pPr>
+        <w:spacing w:after="200" w:line="276" w:lineRule="auto"/>
+      </w:pPr>
+    </w:pPrDefault>
+  </w:docDefaults>
+  <w:latentStyles w:defLockedState="0" w:defUIPriority="99" w:defSemiHidden="1" w:defUnhideWhenUsed="1" w:defQFormat="0" w:count="267">
+    <w:lsdException w:name="Normal" w:semiHidden="0" w:uiPriority="0" w:unhideWhenUsed="0" w:qFormat="1"/>
+    <w:lsdException w:name="heading 1" w:semiHidden="0" w:uiPriority="9" w:unhideWhenUsed="0" w:qFormat="1"/>
+    <w:lsdException w:name="heading 2" w:uiPriority="9" w:qFormat="1"/>
+    <w:lsdException w:name="heading 3" w:uiPriority="9" w:qFormat="1"/>
+    <w:lsdException w:name="heading 4" w:uiPriority="9" w:qFormat="1"/>
+    <w:lsdException w:name="heading 5" w:uiPriority="9" w:qFormat="1"/>
+    <w:lsdException w:name="heading 6" w:uiPriority="9" w:qFormat="1"/>
+    <w:lsdException w:name="heading 7" w:uiPriority="9" w:qFormat="1"/>
+    <w:lsdException w:name="heading 8" w:uiPriority="9" w:qFormat="1"/>
+    <w:lsdException w:name="heading 9" w:uiPriority="9" w:qFormat="1"/>
+    <w:lsdException w:name="toc 1" w:uiPriority="39"/>
+    <w:lsdException w:name="toc 2" w:uiPriority="39"/>
+    <w:lsdException w:name="toc 3" w:uiPriority="39"/>
+    <w:lsdException w:name="toc 4" w:uiPriority="39"/>
+    <w:lsdException w:name="toc 5" w:uiPriority="39"/>
+    <w:lsdException w:name="toc 6" w:uiPriority="39"/>
+    <w:lsdException w:name="toc 7" w:uiPriority="39"/>
+    <w:lsdException w:name="toc 8" w:uiPriority="39"/>
+    <w:lsdException w:name="toc 9" w:uiPriority="39"/>
+    <w:lsdException w:name="caption" w:uiPriority="35" w:qFormat="1"/>
+    <w:lsdException w:name="Title" w:semiHidden="0" w:uiPriority="10" w:unhideWhenUsed="0" w:qFormat="1"/>
+    <w:lsdException w:name="Default Paragraph Font" w:uiPriority="1"/>
+    <w:lsdException w:name="Subtitle" w:semiHidden="0" w:uiPriority="11" w:unhideWhenUsed="0" w:qFormat="1"/>
+    <w:lsdException w:name="Strong" w:semiHidden="0" w:uiPriority="22" w:unhideWhenUsed="0" w:qFormat="1"/>
+    <w:lsdException w:name="Emphasis" w:semiHidden="0" w:uiPriority="20" w:unhideWhenUsed="0" w:qFormat="1"/>
+    <w:lsdException w:name="Table Grid" w:semiHidden="0" w:uiPriority="59" w:unhideWhenUsed="0"/>
+    <w:lsdException w:name="Placeholder Text" w:unhideWhenUsed="0"/>
+    <w:lsdException w:name="No Spacing" w:semiHidden="0" w:uiPriority="1" w:unhideWhenUsed="0" w:qFormat="1"/>
+    <w:lsdException w:name="Light Shading" w:semiHidden="0" w:uiPriority="60" w:unhideWhenUsed="0"/>
+    <w:lsdException w:name="Light List" w:semiHidden="0" w:uiPriority="61" w:unhideWhenUsed="0"/>
+    <w:lsdException w:name="Light Grid" w:semiHidden="0" w:uiPriority="62" w:unhideWhenUsed="0"/>
+    <w:lsdException w:name="Medium Shading 1" w:semiHidden="0" w:uiPriority="63" w:unhideWhenUsed="0"/>
+    <w:lsdException w:name="Medium Shading 2" w:semiHidden="0" w:uiPriority="64" w:unhideWhenUsed="0"/>
+    <w:lsdException w:name="Medium List 1" w:semiHidden="0" w:uiPriority="65" w:unhideWhenUsed="0"/>
+    <w:lsdException w:name="Medium List 2" w:semiHidden="0" w:uiPriority="66" w:unhideWhenUsed="0"/>
+    <w:lsdException w:name="Medium Grid 1" w:semiHidden="0" w:uiPriority="67" w:unhideWhenUsed="0"/>
+    <w:lsdException w:name="Medium Grid 2" w:semiHidden="0" w:uiPriority="68" w:unhideWhenUsed="0"/>
+    <w:lsdException w:name="Medium Grid 3" w:semiHidden="0" w:uiPriority="69" w:unhideWhenUsed="0"/>
+    <w:lsdException w:name="Dark List" w:semiHidden="0" w:uiPriority="70" w:unhideWhenUsed="0"/>
+    <w:lsdException w:name="Colorful Shading" w:semiHidden="0" w:uiPriority="71" w:unhideWhenUsed="0"/>
+    <w:lsdException w:name="Colorful List" w:semiHidden="0" w:uiPriority="72" w:unhideWhenUsed="0"/>
+    <w:lsdException w:name="Colorful Grid" w:semiHidden="0" w:uiPriority="73" w:unhideWhenUsed="0"/>
+    <w:lsdException w:name="Light Shading Accent 1" w:semiHidden="0" w:uiPriority="60" w:unhideWhenUsed="0"/>
+    <w:lsdException w:name="Light List Accent 1" w:semiHidden="0" w:uiPriority="61" w:unhideWhenUsed="0"/>
+    <w:lsdException w:name="Light Grid Accent 1" w:semiHidden="0" w:uiPriority="62" w:unhideWhenUsed="0"/>
+    <w:lsdException w:name="Medium Shading 1 Accent 1" w:semiHidden="0" w:uiPriority="63" w:unhideWhenUsed="0"/>
+    <w:lsdException w:name="Medium Shading 2 Accent 1" w:semiHidden="0" w:uiPriority="64" w:unhideWhenUsed="0"/>
+    <w:lsdException w:name="Medium List 1 Accent 1" w:semiHidden="0" w:uiPriority="65" w:unhideWhenUsed="0"/>
+    <w:lsdException w:name="Revision" w:unhideWhenUsed="0"/>
+    <w:lsdException w:name="List Paragraph" w:semiHidden="0" w:uiPriority="34" w:unhideWhenUsed="0" w:qFormat="1"/>
+    <w:lsdException w:name="Quote" w:semiHidden="0" w:uiPriority="29" w:unhideWhenUsed="0" w:qFormat="1"/>
+    <w:lsdException w:name="Intense Quote" w:semiHidden="0" w:uiPriority="30" w:unhideWhenUsed="0" w:qFormat="1"/>
+    <w:lsdException w:name="Medium List 2 Accent 1" w:semiHidden="0" w:uiPriority="66" w:unhideWhenUsed="0"/>
+    <w:lsdException w:name="Medium Grid 1 Accent 1" w:semiHidden="0" w:uiPriority="67" w:unhideWhenUsed="0"/>
+    <w:lsdException w:name="Medium Grid 2 Accent 1" w:semiHidden="0" w:uiPriority="68" w:unhideWhenUsed="0"/>
+    <w:lsdException w:name="Medium Grid 3 Accent 1" w:semiHidden="0" w:uiPriority="69" w:unhideWhenUsed="0"/>
+    <w:lsdException w:name="Dark List Accent 1" w:semiHidden="0" w:uiPriority="70" w:unhideWhenUsed="0"/>
+    <w:lsdException w:name="Colorful Shading Accent 1" w:semiHidden="0" w:uiPriority="71" w:unhideWhenUsed="0"/>
+    <w:lsdException w:name="Colorful List Accent 1" w:semiHidden="0" w:uiPriority="72" w:unhideWhenUsed="0"/>
+    <w:lsdException w:name="Colorful Grid Accent 1" w:semiHidden="0" w:uiPriority="73" w:unhideWhenUsed="0"/>
+    <w:lsdException w:name="Light Shading Accent 2" w:semiHidden="0" w:uiPriority="60" w:unhideWhenUsed="0"/>
+    <w:lsdException w:name="Light List Accent 2" w:semiHidden="0" w:uiPriority="61" w:unhideWhenUsed="0"/>
+    <w:lsdException w:name="Light Grid Accent 2" w:semiHidden="0" w:uiPriority="62" w:unhideWhenUsed="0"/>
+    <w:lsdException w:name="Medium Shading 1 Accent 2" w:semiHidden="0" w:uiPriority="63" w:unhideWhenUsed="0"/>
+    <w:lsdException w:name="Medium Shading 2 Accent 2" w:semiHidden="0" w:uiPriority="64" w:unhideWhenUsed="0"/>
+    <w:lsdException w:name="Medium List 1 Accent 2" w:semiHidden="0" w:uiPriority="65" w:unhideWhenUsed="0"/>
+    <w:lsdException w:name="Medium List 2 Accent 2" w:semiHidden="0" w:uiPriority="66" w:unhideWhenUsed="0"/>
+    <w:lsdException w:name="Medium Grid 1 Accent 2" w:semiHidden="0" w:uiPriority="67" w:unhideWhenUsed="0"/>
+    <w:lsdException w:name="Medium Grid 2 Accent 2" w:semiHidden="0" w:uiPriority="68" w:unhideWhenUsed="0"/>
+    <w:lsdException w:name="Medium Grid 3 Accent 2" w:semiHidden="0" w:uiPriority="69" w:unhideWhenUsed="0"/>
+    <w:lsdException w:name="Dark List Accent 2" w:semiHidden="0" w:uiPriority="70" w:unhideWhenUsed="0"/>
+    <w:lsdException w:name="Colorful Shading Accent 2" w:semiHidden="0" w:uiPriority="71" w:unhideWhenUsed="0"/>
+    <w:lsdException w:name="Colorful List Accent 2" w:semiHidden="0" w:uiPriority="72" w:unhideWhenUsed="0"/>
+    <w:lsdException w:name="Colorful Grid Accent 2" w:semiHidden="0" w:uiPriority="73" w:unhideWhenUsed="0"/>
+    <w:lsdException w:name="Light Shading Accent 3" w:semiHidden="0" w:uiPriority="60" w:unhideWhenUsed="0"/>
+    <w:lsdException w:name="Light List Accent 3" w:semiHidden="0" w:uiPriority="61" w:unhideWhenUsed="0"/>
+    <w:lsdException w:name="Light Grid Accent 3" w:semiHidden="0" w:uiPriority="62" w:unhideWhenUsed="0"/>
+    <w:lsdException w:name="Medium Shading 1 Accent 3" w:semiHidden="0" w:uiPriority="63" w:unhideWhenUsed="0"/>
+    <w:lsdException w:name="Medium Shading 2 Accent 3" w:semiHidden="0" w:uiPriority="64" w:unhideWhenUsed="0"/>
+    <w:lsdException w:name="Medium List 1 Accent 3" w:semiHidden="0" w:uiPriority="65" w:unhideWhenUsed="0"/>
+    <w:lsdException w:name="Medium List 2 Accent 3" w:semiHidden="0" w:uiPriority="66" w:unhideWhenUsed="0"/>
+    <w:lsdException w:name="Medium Grid 1 Accent 3" w:semiHidden="0" w:uiPriority="67" w:unhideWhenUsed="0"/>
+    <w:lsdException w:name="Medium Grid 2 Accent 3" w:semiHidden="0" w:uiPriority="68" w:unhideWhenUsed="0"/>
+    <w:lsdException w:name="Medium Grid 3 Accent 3" w:semiHidden="0" w:uiPriority="69" w:unhideWhenUsed="0"/>
+    <w:lsdException w:name="Dark List Accent 3" w:semiHidden="0" w:uiPriority="70" w:unhideWhenUsed="0"/>
+    <w:lsdException w:name="Colorful Shading Accent 3" w:semiHidden="0" w:uiPriority="71" w:unhideWhenUsed="0"/>
+    <w:lsdException w:name="Colorful List Accent 3" w:semiHidden="0" w:uiPriority="72" w:unhideWhenUsed="0"/>
+    <w:lsdException w:name="Colorful Grid Accent 3" w:semiHidden="0" w:uiPriority="73" w:unhideWhenUsed="0"/>
+    <w:lsdException w:name="Light Shading Accent 4" w:semiHidden="0" w:uiPriority="60" w:unhideWhenUsed="0"/>
+    <w:lsdException w:name="Light List Accent 4" w:semiHidden="0" w:uiPriority="61" w:unhideWhenUsed="0"/>
+    <w:lsdException w:name="Light Grid Accent 4" w:semiHidden="0" w:uiPriority="62" w:unhideWhenUsed="0"/>
+    <w:lsdException w:name="Medium Shading 1 Accent 4" w:semiHidden="0" w:uiPriority="63" w:unhideWhenUsed="0"/>
+    <w:lsdException w:name="Medium Shading 2 Accent 4" w:semiHidden="0" w:uiPriority="64" w:unhideWhenUsed="0"/>
+    <w:lsdException w:name="Medium List 1 Accent 4" w:semiHidden="0" w:uiPriority="65" w:unhideWhenUsed="0"/>
+    <w:lsdException w:name="Medium List 2 Accent 4" w:semiHidden="0" w:uiPriority="66" w:unhideWhenUsed="0"/>
+    <w:lsdException w:name="Medium Grid 1 Accent 4" w:semiHidden="0" w:uiPriority="67" w:unhideWhenUsed="0"/>
+    <w:lsdException w:name="Medium Grid 2 Accent 4" w:semiHidden="0" w:uiPriority="68" w:unhideWhenUsed="0"/>
+    <w:lsdException w:name="Medium Grid 3 Accent 4" w:semiHidden="0" w:uiPriority="69" w:unhideWhenUsed="0"/>
+    <w:lsdException w:name="Dark List Accent 4" w:semiHidden="0" w:uiPriority="70" w:unhideWhenUsed="0"/>
+    <w:lsdException w:name="Colorful Shading Accent 4" w:semiHidden="0" w:uiPriority="71" w:unhideWhenUsed="0"/>
+    <w:lsdException w:name="Colorful List Accent 4" w:semiHidden="0" w:uiPriority="72" w:unhideWhenUsed="0"/>
+    <w:lsdException w:name="Colorful Grid Accent 4" w:semiHidden="0" w:uiPriority="73" w:unhideWhenUsed="0"/>
+    <w:lsdException w:name="Light Shading Accent 5" w:semiHidden="0" w:uiPriority="60" w:unhideWhenUsed="0"/>
+    <w:lsdException w:name="Light List Accent 5" w:semiHidden="0" w:uiPriority="61" w:unhideWhenUsed="0"/>
+    <w:lsdException w:name="Light Grid Accent 5" w:semiHidden="0" w:uiPriority="62" w:unhideWhenUsed="0"/>
+    <w:lsdException w:name="Medium Shading 1 Accent 5" w:semiHidden="0" w:uiPriority="63" w:unhideWhenUsed="0"/>
+    <w:lsdException w:name="Medium Shading 2 Accent 5" w:semiHidden="0" w:uiPriority="64" w:unhideWhenUsed="0"/>
+    <w:lsdException w:name="Medium List 1 Accent 5" w:semiHidden="0" w:uiPriority="65" w:unhideWhenUsed="0"/>
+    <w:lsdException w:name="Medium List 2 Accent 5" w:semiHidden="0" w:uiPriority="66" w:unhideWhenUsed="0"/>
+    <w:lsdException w:name="Medium Grid 1 Accent 5" w:semiHidden="0" w:uiPriority="67" w:unhideWhenUsed="0"/>
+    <w:lsdException w:name="Medium Grid 2 Accent 5" w:semiHidden="0" w:uiPriority="68" w:unhideWhenUsed="0"/>
+    <w:lsdException w:name="Medium Grid 3 Accent 5" w:semiHidden="0" w:uiPriority="69" w:unhideWhenUsed="0"/>
+    <w:lsdException w:name="Dark List Accent 5" w:semiHidden="0" w:uiPriority="70" w:unhideWhenUsed="0"/>
+    <w:lsdException w:name="Colorful Shading Accent 5" w:semiHidden="0" w:uiPriority="71" w:unhideWhenUsed="0"/>
+    <w:lsdException w:name="Colorful List Accent 5" w:semiHidden="0" w:uiPriority="72" w:unhideWhenUsed="0"/>
+    <w:lsdException w:name="Colorful Grid Accent 5" w:semiHidden="0" w:uiPriority="73" w:unhideWhenUsed="0"/>
+    <w:lsdException w:name="Light Shading Accent 6" w:semiHidden="0" w:uiPriority="60" w:unhideWhenUsed="0"/>
+    <w:lsdException w:name="Light List Accent 6" w:semiHidden="0" w:uiPriority="61" w:unhideWhenUsed="0"/>
+    <w:lsdException w:name="Light Grid Accent 6" w:semiHidden="0" w:uiPriority="62" w:unhideWhenUsed="0"/>
+    <w:lsdException w:name="Medium Shading 1 Accent 6" w:semiHidden="0" w:uiPriority="63" w:unhideWhenUsed="0"/>
+    <w:lsdException w:name="Medium Shading 2 Accent 6" w:semiHidden="0" w:uiPriority="64" w:unhideWhenUsed="0"/>
+    <w:lsdException w:name="Medium List 1 Accent 6" w:semiHidden="0" w:uiPriority="65" w:unhideWhenUsed="0"/>
+    <w:lsdException w:name="Medium List 2 Accent 6" w:semiHidden="0" w:uiPriority="66" w:unhideWhenUsed="0"/>
+    <w:lsdException w:name="Medium Grid 1 Accent 6" w:semiHidden="0" w:uiPriority="67" w:unhideWhenUsed="0"/>
+    <w:lsdException w:name="Medium Grid 2 Accent 6" w:semiHidden="0" w:uiPriority="68" w:unhideWhenUsed="0"/>
+    <w:lsdException w:name="Medium Grid 3 Accent 6" w:semiHidden="0" w:uiPriority="69" w:unhideWhenUsed="0"/>
+    <w:lsdException w:name="Dark List Accent 6" w:semiHidden="0" w:uiPriority="70" w:unhideWhenUsed="0"/>
+    <w:lsdException w:name="Colorful Shading Accent 6" w:semiHidden="0" w:uiPriority="71" w:unhideWhenUsed="0"/>
+    <w:lsdException w:name="Colorful List Accent 6" w:semiHidden="0" w:uiPriority="72" w:unhideWhenUsed="0"/>
+    <w:lsdException w:name="Colorful Grid Accent 6" w:semiHidden="0" w:uiPriority="73" w:unhideWhenUsed="0"/>
+    <w:lsdException w:name="Subtle Emphasis" w:semiHidden="0" w:uiPriority="19" w:unhideWhenUsed="0" w:qFormat="1"/>
+    <w:lsdException w:name="Intense Emphasis" w:semiHidden="0" w:uiPriority="21" w:unhideWhenUsed="0" w:qFormat="1"/>
+    <w:lsdException w:name="Subtle Reference" w:semiHidden="0" w:uiPriority="31" w:unhideWhenUsed="0" w:qFormat="1"/>
+    <w:lsdException w:name="Intense Reference" w:semiHidden="0" w:uiPriority="32" w:unhideWhenUsed="0" w:qFormat="1"/>
+    <w:lsdException w:name="Book Title" w:semiHidden="0" w:uiPriority="33" w:unhideWhenUsed="0" w:qFormat="1"/>
+    <w:lsdException w:name="Bibliography" w:uiPriority="37"/>
+    <w:lsdException w:name="TOC Heading" w:uiPriority="39" w:qFormat="1"/>
+  </w:latentStyles>
+  <w:style w:type="paragraph" w:default="1" w:styleId="Normal">
+    <w:name w:val="Normal"/>
+    <w:qFormat/>
+  </w:style>
+  <w:style w:type="character" w:default="1" w:styleId="Policepardfaut">
+    <w:name w:val="Default Paragraph Font"/>
+    <w:uiPriority w:val="1"/>
+    <w:semiHidden/>
+    <w:unhideWhenUsed/>
+  </w:style>
+  <w:style w:type="table" w:default="1" w:styleId="TableauNormal">
+    <w:name w:val="Normal Table"/>
+    <w:uiPriority w:val="99"/>
+    <w:semiHidden/>
+    <w:unhideWhenUsed/>
+    <w:tblPr>
+      <w:tblInd w:w="0" w:type="dxa"/>
+      <w:tblCellMar>
+        <w:top w:w="0" w:type="dxa"/>
+        <w:left w:w="108" w:type="dxa"/>
+        <w:bottom w:w="0" w:type="dxa"/>
+        <w:right w:w="108" w:type="dxa"/>
+      </w:tblCellMar>
+    </w:tblPr>
+  </w:style>
+  <w:style w:type="numbering" w:default="1" w:styleId="Aucuneliste">
+    <w:name w:val="No List"/>
+    <w:uiPriority w:val="99"/>
+    <w:semiHidden/>
+    <w:unhideWhenUsed/>
   </w:style>
 </w:styles>
 </file>
@@ -4166,7 +4468,7 @@
 </file>
 
 <file path=customXml/itemProps1.xml><?xml version="1.0" encoding="utf-8"?>
-<ds:datastoreItem xmlns:ds="http://schemas.openxmlformats.org/officeDocument/2006/customXml" ds:itemID="{3CC9BC28-4B1C-4E6A-916C-EE5B09CCCF5C}">
+<ds:datastoreItem xmlns:ds="http://schemas.openxmlformats.org/officeDocument/2006/customXml" ds:itemID="{6BEC2C40-047C-4720-B45F-8588DBE2C5B7}">
   <ds:schemaRefs>
     <ds:schemaRef ds:uri="http://schemas.openxmlformats.org/officeDocument/2006/bibliography"/>
   </ds:schemaRefs>

</xml_diff>